<commit_message>
laboratoriin ajluud nemegdew 14 deh 7 honog
</commit_message>
<xml_diff>
--- a/5 season(15)/laborator/object/lab 9/лаборатори-9.docx
+++ b/5 season(15)/laborator/object/lab 9/лаборатори-9.docx
@@ -55,8 +55,6 @@
         </w:rPr>
         <w:t>)</w:t>
       </w:r>
-      <w:bookmarkStart w:id="0" w:name="_GoBack"/>
-      <w:bookmarkEnd w:id="0"/>
     </w:p>
     <w:p>
       <w:pPr>
@@ -257,7 +255,19 @@
         <w:rPr>
           <w:lang w:val="mn-MN"/>
         </w:rPr>
-        <w:t xml:space="preserve">гэх мэтийн операторыг хэрэглэн олон зүйлийн бодолт хийж болно. Харин хэрэглэгчийн тодорхойлсон зохиотол төрлийн хувьд С++ хэлний үндсэн операторуудыг дээрхийн адилаар хэрэглэж болдоггүй. </w:t>
+        <w:t>гэх мэтийн операторыг хэрэглэн олон зүйлийн бодолт хийж болно. Харин хэрэглэгчийн тодорхойлсон зохио</w:t>
+      </w:r>
+      <w:r>
+        <w:rPr>
+          <w:lang w:val="mn-MN"/>
+        </w:rPr>
+        <w:t>м</w:t>
+      </w:r>
+      <w:r>
+        <w:rPr>
+          <w:lang w:val="mn-MN"/>
+        </w:rPr>
+        <w:t xml:space="preserve">ол төрлийн хувьд С++ хэлний үндсэн операторуудыг дээрхийн адилаар хэрэглэж болдоггүй. </w:t>
       </w:r>
       <w:r>
         <w:rPr>
@@ -640,6 +650,10 @@
       </w:pPr>
       <w:r>
         <w:tab/>
+      </w:r>
+      <w:bookmarkStart w:id="0" w:name="_GoBack"/>
+      <w:bookmarkEnd w:id="0"/>
+      <w:r>
         <w:t xml:space="preserve">Int a = </w:t>
       </w:r>
       <w:proofErr w:type="spellStart"/>
@@ -8557,7 +8571,7 @@
 </file>
 
 <file path=customXml/itemProps1.xml><?xml version="1.0" encoding="utf-8"?>
-<ds:datastoreItem xmlns:ds="http://schemas.openxmlformats.org/officeDocument/2006/customXml" ds:itemID="{10F842AD-A172-40BA-A392-3B54D753B1FC}">
+<ds:datastoreItem xmlns:ds="http://schemas.openxmlformats.org/officeDocument/2006/customXml" ds:itemID="{2898F5F2-EB0A-4B05-BE9E-52285949F803}">
   <ds:schemaRefs>
     <ds:schemaRef ds:uri="http://schemas.openxmlformats.org/officeDocument/2006/bibliography"/>
   </ds:schemaRefs>

</xml_diff>